<commit_message>
Se agregaron sindicatos a la tabla sindicatos
</commit_message>
<xml_diff>
--- a/recibos/bin/Debug/Archivos/ingreso2.docx
+++ b/recibos/bin/Debug/Archivos/ingreso2.docx
@@ -15,6 +15,103 @@
       </w:pPr>
       <w:bookmarkStart w:id="0" w:name="cNombreSindicato"/>
       <w:bookmarkEnd w:id="0"/>
+      <w:r>
+        <w:rPr>
+          <w:rFonts w:ascii="Century Gothic" w:hAnsi="Century Gothic"/>
+          <w:noProof/>
+          <w:sz w:val="25"/>
+          <w:szCs w:val="25"/>
+        </w:rPr>
+        <mc:AlternateContent>
+          <mc:Choice Requires="wps">
+            <w:drawing>
+              <wp:anchor distT="0" distB="0" distL="114300" distR="114300" simplePos="0" relativeHeight="251661312" behindDoc="0" locked="0" layoutInCell="1" allowOverlap="1" wp14:anchorId="75711ED6" wp14:editId="0FB8E60A">
+                <wp:simplePos x="0" y="0"/>
+                <wp:positionH relativeFrom="column">
+                  <wp:posOffset>5526348</wp:posOffset>
+                </wp:positionH>
+                <wp:positionV relativeFrom="paragraph">
+                  <wp:posOffset>-574510</wp:posOffset>
+                </wp:positionV>
+                <wp:extent cx="1080654" cy="932213"/>
+                <wp:effectExtent l="0" t="0" r="5715" b="1270"/>
+                <wp:wrapNone/>
+                <wp:docPr id="2" name="Cuadro de texto 2"/>
+                <wp:cNvGraphicFramePr/>
+                <a:graphic xmlns:a="http://schemas.openxmlformats.org/drawingml/2006/main">
+                  <a:graphicData uri="http://schemas.microsoft.com/office/word/2010/wordprocessingShape">
+                    <wps:wsp>
+                      <wps:cNvSpPr txBox="1"/>
+                      <wps:spPr>
+                        <a:xfrm>
+                          <a:off x="0" y="0"/>
+                          <a:ext cx="1080654" cy="932213"/>
+                        </a:xfrm>
+                        <a:prstGeom prst="rect">
+                          <a:avLst/>
+                        </a:prstGeom>
+                        <a:solidFill>
+                          <a:schemeClr val="lt1"/>
+                        </a:solidFill>
+                        <a:ln w="6350">
+                          <a:noFill/>
+                        </a:ln>
+                        <a:effectLst/>
+                      </wps:spPr>
+                      <wps:style>
+                        <a:lnRef idx="0">
+                          <a:schemeClr val="accent1"/>
+                        </a:lnRef>
+                        <a:fillRef idx="0">
+                          <a:schemeClr val="accent1"/>
+                        </a:fillRef>
+                        <a:effectRef idx="0">
+                          <a:schemeClr val="accent1"/>
+                        </a:effectRef>
+                        <a:fontRef idx="minor">
+                          <a:schemeClr val="dk1"/>
+                        </a:fontRef>
+                      </wps:style>
+                      <wps:txbx>
+                        <w:txbxContent>
+                          <w:p>
+                            <w:bookmarkStart w:id="1" w:name="cLogoSindicato2"/>
+                            <w:bookmarkEnd w:id="1"/>
+                          </w:p>
+                        </w:txbxContent>
+                      </wps:txbx>
+                      <wps:bodyPr rot="0" spcFirstLastPara="0" vertOverflow="overflow" horzOverflow="overflow" vert="horz" wrap="square" lIns="91440" tIns="45720" rIns="91440" bIns="45720" numCol="1" spcCol="0" rtlCol="0" fromWordArt="0" anchor="t" anchorCtr="0" forceAA="0" compatLnSpc="1">
+                        <a:prstTxWarp prst="textNoShape">
+                          <a:avLst/>
+                        </a:prstTxWarp>
+                        <a:noAutofit/>
+                      </wps:bodyPr>
+                    </wps:wsp>
+                  </a:graphicData>
+                </a:graphic>
+              </wp:anchor>
+            </w:drawing>
+          </mc:Choice>
+          <mc:Fallback>
+            <w:pict>
+              <v:shapetype w14:anchorId="75711ED6" id="_x0000_t202" coordsize="21600,21600" o:spt="202" path="m,l,21600r21600,l21600,xe">
+                <v:stroke joinstyle="miter"/>
+                <v:path gradientshapeok="t" o:connecttype="rect"/>
+              </v:shapetype>
+              <v:shape id="Cuadro de texto 2" o:spid="_x0000_s1026" type="#_x0000_t202" style="position:absolute;left:0;text-align:left;margin-left:435.15pt;margin-top:-45.25pt;width:85.1pt;height:73.4pt;z-index:251661312;visibility:visible;mso-wrap-style:square;mso-wrap-distance-left:9pt;mso-wrap-distance-top:0;mso-wrap-distance-right:9pt;mso-wrap-distance-bottom:0;mso-position-horizontal:absolute;mso-position-horizontal-relative:text;mso-position-vertical:absolute;mso-position-vertical-relative:text;v-text-anchor:top" o:gfxdata="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" fillcolor="white [3201]" stroked="f" strokeweight=".5pt">
+                <v:textbox>
+                  <w:txbxContent>
+                    <w:p>
+                      <w:bookmarkStart w:id="2" w:name="cLogoSindicato2"/>
+                      <w:bookmarkEnd w:id="2"/>
+                    </w:p>
+                  </w:txbxContent>
+                </v:textbox>
+              </v:shape>
+            </w:pict>
+          </mc:Fallback>
+        </mc:AlternateContent>
+      </w:r>
       <w:r>
         <w:rPr>
           <w:rFonts w:ascii="Century Gothic" w:hAnsi="Century Gothic"/>
@@ -75,8 +172,10 @@
                       <wps:txbx>
                         <w:txbxContent>
                           <w:p>
-                            <w:bookmarkStart w:id="1" w:name="cLogoSindicato"/>
-                            <w:bookmarkEnd w:id="1"/>
+                            <w:bookmarkStart w:id="3" w:name="cLogoSindicato"/>
+                            <w:bookmarkStart w:id="4" w:name="_GoBack"/>
+                            <w:bookmarkEnd w:id="3"/>
+                            <w:bookmarkEnd w:id="4"/>
                           </w:p>
                         </w:txbxContent>
                       </wps:txbx>
@@ -94,16 +193,14 @@
           </mc:Choice>
           <mc:Fallback>
             <w:pict>
-              <v:shapetype w14:anchorId="0D8E8DA8" id="_x0000_t202" coordsize="21600,21600" o:spt="202" path="m,l,21600r21600,l21600,xe">
-                <v:stroke joinstyle="miter"/>
-                <v:path gradientshapeok="t" o:connecttype="rect"/>
-              </v:shapetype>
-              <v:shape id="Cuadro de texto 1" o:spid="_x0000_s1026" type="#_x0000_t202" style="position:absolute;left:0;text-align:left;margin-left:-79.85pt;margin-top:-42.3pt;width:85.1pt;height:73.4pt;z-index:251659264;visibility:visible;mso-wrap-style:square;mso-wrap-distance-left:9pt;mso-wrap-distance-top:0;mso-wrap-distance-right:9pt;mso-wrap-distance-bottom:0;mso-position-horizontal:absolute;mso-position-horizontal-relative:text;mso-position-vertical:absolute;mso-position-vertical-relative:text;v-text-anchor:top" o:gfxdata="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" fillcolor="white [3201]" stroked="f" strokeweight=".5pt">
+              <v:shape w14:anchorId="0D8E8DA8" id="Cuadro de texto 1" o:spid="_x0000_s1027" type="#_x0000_t202" style="position:absolute;left:0;text-align:left;margin-left:-79.85pt;margin-top:-42.3pt;width:85.1pt;height:73.4pt;z-index:251659264;visibility:visible;mso-wrap-style:square;mso-wrap-distance-left:9pt;mso-wrap-distance-top:0;mso-wrap-distance-right:9pt;mso-wrap-distance-bottom:0;mso-position-horizontal:absolute;mso-position-horizontal-relative:text;mso-position-vertical:absolute;mso-position-vertical-relative:text;v-text-anchor:top" o:gfxdata="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" fillcolor="white [3201]" stroked="f" strokeweight=".5pt">
                 <v:textbox>
                   <w:txbxContent>
                     <w:p>
-                      <w:bookmarkStart w:id="2" w:name="cLogoSindicato"/>
-                      <w:bookmarkEnd w:id="2"/>
+                      <w:bookmarkStart w:id="5" w:name="cLogoSindicato"/>
+                      <w:bookmarkStart w:id="6" w:name="_GoBack"/>
+                      <w:bookmarkEnd w:id="5"/>
+                      <w:bookmarkEnd w:id="6"/>
                     </w:p>
                   </w:txbxContent>
                 </v:textbox>
@@ -166,20 +263,18 @@
       <w:pPr>
         <w:jc w:val="right"/>
       </w:pPr>
-      <w:bookmarkStart w:id="3" w:name="cLugar"/>
-      <w:bookmarkStart w:id="4" w:name="_GoBack"/>
-      <w:bookmarkEnd w:id="3"/>
-      <w:bookmarkEnd w:id="4"/>
+      <w:bookmarkStart w:id="7" w:name="cLugar"/>
+      <w:bookmarkEnd w:id="7"/>
       <w:r>
         <w:t xml:space="preserve">; A </w:t>
       </w:r>
-      <w:bookmarkStart w:id="5" w:name="dia"/>
-      <w:bookmarkEnd w:id="5"/>
+      <w:bookmarkStart w:id="8" w:name="dia"/>
+      <w:bookmarkEnd w:id="8"/>
       <w:r>
         <w:t xml:space="preserve"> DE </w:t>
       </w:r>
-      <w:bookmarkStart w:id="6" w:name="mes"/>
-      <w:bookmarkEnd w:id="6"/>
+      <w:bookmarkStart w:id="9" w:name="mes"/>
+      <w:bookmarkEnd w:id="9"/>
       <w:r>
         <w:t xml:space="preserve"> </w:t>
       </w:r>
@@ -191,8 +286,8 @@
       <w:r>
         <w:t xml:space="preserve"> </w:t>
       </w:r>
-      <w:bookmarkStart w:id="7" w:name="año"/>
-      <w:bookmarkEnd w:id="7"/>
+      <w:bookmarkStart w:id="10" w:name="año"/>
+      <w:bookmarkEnd w:id="10"/>
       <w:r>
         <w:t>.</w:t>
       </w:r>
@@ -215,8 +310,8 @@
       <w:r>
         <w:t xml:space="preserve">Nombre: </w:t>
       </w:r>
-      <w:bookmarkStart w:id="8" w:name="cNombreLargo"/>
-      <w:bookmarkEnd w:id="8"/>
+      <w:bookmarkStart w:id="11" w:name="cNombreLargo"/>
+      <w:bookmarkEnd w:id="11"/>
     </w:p>
     <w:p/>
     <w:p>
@@ -226,8 +321,8 @@
       <w:r>
         <w:t xml:space="preserve"> </w:t>
       </w:r>
-      <w:bookmarkStart w:id="9" w:name="edad"/>
-      <w:bookmarkEnd w:id="9"/>
+      <w:bookmarkStart w:id="12" w:name="edad"/>
+      <w:bookmarkEnd w:id="12"/>
     </w:p>
     <w:p/>
     <w:p>
@@ -242,8 +337,8 @@
       <w:r>
         <w:t xml:space="preserve"> </w:t>
       </w:r>
-      <w:bookmarkStart w:id="10" w:name="cRFC"/>
-      <w:bookmarkEnd w:id="10"/>
+      <w:bookmarkStart w:id="13" w:name="cRFC"/>
+      <w:bookmarkEnd w:id="13"/>
     </w:p>
     <w:p/>
     <w:p>
@@ -253,16 +348,16 @@
       <w:r>
         <w:t xml:space="preserve"> </w:t>
       </w:r>
-      <w:bookmarkStart w:id="11" w:name="cNacionalidad"/>
-      <w:bookmarkEnd w:id="11"/>
+      <w:bookmarkStart w:id="14" w:name="cNacionalidad"/>
+      <w:bookmarkEnd w:id="14"/>
     </w:p>
     <w:p/>
     <w:p>
       <w:r>
         <w:t xml:space="preserve">Estado Civil: </w:t>
       </w:r>
-      <w:bookmarkStart w:id="12" w:name="iOrigen"/>
-      <w:bookmarkEnd w:id="12"/>
+      <w:bookmarkStart w:id="15" w:name="iOrigen"/>
+      <w:bookmarkEnd w:id="15"/>
     </w:p>
     <w:p/>
     <w:p>
@@ -272,8 +367,8 @@
       <w:r>
         <w:t xml:space="preserve"> </w:t>
       </w:r>
-      <w:bookmarkStart w:id="13" w:name="cDireccion"/>
-      <w:bookmarkEnd w:id="13"/>
+      <w:bookmarkStart w:id="16" w:name="cDireccion"/>
+      <w:bookmarkEnd w:id="16"/>
     </w:p>
     <w:p/>
     <w:p>
@@ -300,16 +395,16 @@
       <w:r>
         <w:t xml:space="preserve"> </w:t>
       </w:r>
-      <w:bookmarkStart w:id="14" w:name="cPuesto"/>
-      <w:bookmarkEnd w:id="14"/>
+      <w:bookmarkStart w:id="17" w:name="cPuesto"/>
+      <w:bookmarkEnd w:id="17"/>
     </w:p>
     <w:p/>
     <w:p>
       <w:r>
         <w:t xml:space="preserve">Empresa donde labora: </w:t>
       </w:r>
-      <w:bookmarkStart w:id="15" w:name="nombrefiscal"/>
-      <w:bookmarkEnd w:id="15"/>
+      <w:bookmarkStart w:id="18" w:name="nombrefiscal"/>
+      <w:bookmarkEnd w:id="18"/>
     </w:p>
     <w:p>
       <w:pPr>
@@ -323,8 +418,8 @@
       <w:r>
         <w:t xml:space="preserve">No. de IMSS: </w:t>
       </w:r>
-      <w:bookmarkStart w:id="16" w:name="cIMSS"/>
-      <w:bookmarkEnd w:id="16"/>
+      <w:bookmarkStart w:id="19" w:name="cIMSS"/>
+      <w:bookmarkEnd w:id="19"/>
     </w:p>
     <w:p>
       <w:pPr>
@@ -376,8 +471,8 @@
       <w:pPr>
         <w:jc w:val="center"/>
       </w:pPr>
-      <w:bookmarkStart w:id="17" w:name="cNombreLargo2"/>
-      <w:bookmarkEnd w:id="17"/>
+      <w:bookmarkStart w:id="20" w:name="cNombreLargo2"/>
+      <w:bookmarkEnd w:id="20"/>
     </w:p>
     <w:sectPr>
       <w:headerReference w:type="default" r:id="rId6"/>

</xml_diff>

<commit_message>
Actualizacion en datos de EmpleadosAlta
</commit_message>
<xml_diff>
--- a/recibos/bin/Debug/Archivos/ingreso2.docx
+++ b/recibos/bin/Debug/Archivos/ingreso2.docx
@@ -28,10 +28,10 @@
               <wp:anchor distT="0" distB="0" distL="114300" distR="114300" simplePos="0" relativeHeight="251661312" behindDoc="0" locked="0" layoutInCell="1" allowOverlap="1" wp14:anchorId="75711ED6" wp14:editId="0FB8E60A">
                 <wp:simplePos x="0" y="0"/>
                 <wp:positionH relativeFrom="column">
-                  <wp:posOffset>5526348</wp:posOffset>
+                  <wp:posOffset>5573271</wp:posOffset>
                 </wp:positionH>
                 <wp:positionV relativeFrom="paragraph">
-                  <wp:posOffset>-574510</wp:posOffset>
+                  <wp:posOffset>-597791</wp:posOffset>
                 </wp:positionV>
                 <wp:extent cx="1080654" cy="932213"/>
                 <wp:effectExtent l="0" t="0" r="5715" b="1270"/>
@@ -98,7 +98,7 @@
                 <v:stroke joinstyle="miter"/>
                 <v:path gradientshapeok="t" o:connecttype="rect"/>
               </v:shapetype>
-              <v:shape id="Cuadro de texto 2" o:spid="_x0000_s1026" type="#_x0000_t202" style="position:absolute;left:0;text-align:left;margin-left:435.15pt;margin-top:-45.25pt;width:85.1pt;height:73.4pt;z-index:251661312;visibility:visible;mso-wrap-style:square;mso-wrap-distance-left:9pt;mso-wrap-distance-top:0;mso-wrap-distance-right:9pt;mso-wrap-distance-bottom:0;mso-position-horizontal:absolute;mso-position-horizontal-relative:text;mso-position-vertical:absolute;mso-position-vertical-relative:text;v-text-anchor:top" o:gfxdata="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" fillcolor="white [3201]" stroked="f" strokeweight=".5pt">
+              <v:shape id="Cuadro de texto 2" o:spid="_x0000_s1026" type="#_x0000_t202" style="position:absolute;left:0;text-align:left;margin-left:438.85pt;margin-top:-47.05pt;width:85.1pt;height:73.4pt;z-index:251661312;visibility:visible;mso-wrap-style:square;mso-wrap-distance-left:9pt;mso-wrap-distance-top:0;mso-wrap-distance-right:9pt;mso-wrap-distance-bottom:0;mso-position-horizontal:absolute;mso-position-horizontal-relative:text;mso-position-vertical:absolute;mso-position-vertical-relative:text;v-text-anchor:top" o:gfxdata="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" fillcolor="white [3201]" stroked="f" strokeweight=".5pt">
                 <v:textbox>
                   <w:txbxContent>
                     <w:p>
@@ -173,9 +173,7 @@
                         <w:txbxContent>
                           <w:p>
                             <w:bookmarkStart w:id="3" w:name="cLogoSindicato"/>
-                            <w:bookmarkStart w:id="4" w:name="_GoBack"/>
                             <w:bookmarkEnd w:id="3"/>
-                            <w:bookmarkEnd w:id="4"/>
                           </w:p>
                         </w:txbxContent>
                       </wps:txbx>
@@ -197,10 +195,8 @@
                 <v:textbox>
                   <w:txbxContent>
                     <w:p>
-                      <w:bookmarkStart w:id="5" w:name="cLogoSindicato"/>
-                      <w:bookmarkStart w:id="6" w:name="_GoBack"/>
-                      <w:bookmarkEnd w:id="5"/>
-                      <w:bookmarkEnd w:id="6"/>
+                      <w:bookmarkStart w:id="4" w:name="cLogoSindicato"/>
+                      <w:bookmarkEnd w:id="4"/>
                     </w:p>
                   </w:txbxContent>
                 </v:textbox>
@@ -263,31 +259,31 @@
       <w:pPr>
         <w:jc w:val="right"/>
       </w:pPr>
-      <w:bookmarkStart w:id="7" w:name="cLugar"/>
+      <w:bookmarkStart w:id="5" w:name="cLugar"/>
+      <w:bookmarkEnd w:id="5"/>
+      <w:r>
+        <w:t xml:space="preserve">; A </w:t>
+      </w:r>
+      <w:bookmarkStart w:id="6" w:name="dia"/>
+      <w:bookmarkEnd w:id="6"/>
+      <w:r>
+        <w:t xml:space="preserve"> DE </w:t>
+      </w:r>
+      <w:bookmarkStart w:id="7" w:name="mes"/>
       <w:bookmarkEnd w:id="7"/>
       <w:r>
-        <w:t xml:space="preserve">; A </w:t>
-      </w:r>
-      <w:bookmarkStart w:id="8" w:name="dia"/>
+        <w:t xml:space="preserve"> </w:t>
+      </w:r>
+      <w:proofErr w:type="spellStart"/>
+      <w:r>
+        <w:t>DE</w:t>
+      </w:r>
+      <w:proofErr w:type="spellEnd"/>
+      <w:r>
+        <w:t xml:space="preserve"> </w:t>
+      </w:r>
+      <w:bookmarkStart w:id="8" w:name="año"/>
       <w:bookmarkEnd w:id="8"/>
-      <w:r>
-        <w:t xml:space="preserve"> DE </w:t>
-      </w:r>
-      <w:bookmarkStart w:id="9" w:name="mes"/>
-      <w:bookmarkEnd w:id="9"/>
-      <w:r>
-        <w:t xml:space="preserve"> </w:t>
-      </w:r>
-      <w:proofErr w:type="spellStart"/>
-      <w:r>
-        <w:t>DE</w:t>
-      </w:r>
-      <w:proofErr w:type="spellEnd"/>
-      <w:r>
-        <w:t xml:space="preserve"> </w:t>
-      </w:r>
-      <w:bookmarkStart w:id="10" w:name="año"/>
-      <w:bookmarkEnd w:id="10"/>
       <w:r>
         <w:t>.</w:t>
       </w:r>
@@ -308,10 +304,13 @@
     <w:p/>
     <w:p>
       <w:r>
-        <w:t xml:space="preserve">Nombre: </w:t>
-      </w:r>
-      <w:bookmarkStart w:id="11" w:name="cNombreLargo"/>
-      <w:bookmarkEnd w:id="11"/>
+        <w:t>Nombre</w:t>
+      </w:r>
+      <w:r>
+        <w:t xml:space="preserve">: </w:t>
+      </w:r>
+      <w:bookmarkStart w:id="9" w:name="cNombreLargo"/>
+      <w:bookmarkEnd w:id="9"/>
     </w:p>
     <w:p/>
     <w:p>
@@ -321,8 +320,8 @@
       <w:r>
         <w:t xml:space="preserve"> </w:t>
       </w:r>
-      <w:bookmarkStart w:id="12" w:name="edad"/>
-      <w:bookmarkEnd w:id="12"/>
+      <w:bookmarkStart w:id="10" w:name="edad"/>
+      <w:bookmarkEnd w:id="10"/>
     </w:p>
     <w:p/>
     <w:p>
@@ -337,38 +336,38 @@
       <w:r>
         <w:t xml:space="preserve"> </w:t>
       </w:r>
-      <w:bookmarkStart w:id="13" w:name="cRFC"/>
+      <w:bookmarkStart w:id="11" w:name="cRFC"/>
+      <w:bookmarkEnd w:id="11"/>
+    </w:p>
+    <w:p/>
+    <w:p>
+      <w:r>
+        <w:t>Nacionalidad:</w:t>
+      </w:r>
+      <w:r>
+        <w:t xml:space="preserve"> </w:t>
+      </w:r>
+      <w:bookmarkStart w:id="12" w:name="cNacionalidad"/>
+      <w:bookmarkEnd w:id="12"/>
+    </w:p>
+    <w:p/>
+    <w:p>
+      <w:r>
+        <w:t xml:space="preserve">Estado Civil: </w:t>
+      </w:r>
+      <w:bookmarkStart w:id="13" w:name="iOrigen"/>
       <w:bookmarkEnd w:id="13"/>
     </w:p>
     <w:p/>
     <w:p>
       <w:r>
-        <w:t>Nacionalidad:</w:t>
+        <w:t>Domicilio:</w:t>
       </w:r>
       <w:r>
         <w:t xml:space="preserve"> </w:t>
       </w:r>
-      <w:bookmarkStart w:id="14" w:name="cNacionalidad"/>
+      <w:bookmarkStart w:id="14" w:name="cDireccion"/>
       <w:bookmarkEnd w:id="14"/>
-    </w:p>
-    <w:p/>
-    <w:p>
-      <w:r>
-        <w:t xml:space="preserve">Estado Civil: </w:t>
-      </w:r>
-      <w:bookmarkStart w:id="15" w:name="iOrigen"/>
-      <w:bookmarkEnd w:id="15"/>
-    </w:p>
-    <w:p/>
-    <w:p>
-      <w:r>
-        <w:t>Domicilio:</w:t>
-      </w:r>
-      <w:r>
-        <w:t xml:space="preserve"> </w:t>
-      </w:r>
-      <w:bookmarkStart w:id="16" w:name="cDireccion"/>
-      <w:bookmarkEnd w:id="16"/>
     </w:p>
     <w:p/>
     <w:p>
@@ -390,89 +389,89 @@
         <w:t>Ac</w:t>
       </w:r>
       <w:r>
-        <w:t>tividad o puesto que desempeña:</w:t>
-      </w:r>
-      <w:r>
-        <w:t xml:space="preserve"> </w:t>
-      </w:r>
-      <w:bookmarkStart w:id="17" w:name="cPuesto"/>
+        <w:t>tividad o puesto que desempeña</w:t>
+      </w:r>
+      <w:r>
+        <w:t xml:space="preserve">: PROMOTOR Y/O GESTOR SINDICIAL </w:t>
+      </w:r>
+      <w:bookmarkStart w:id="15" w:name="_GoBack"/>
+      <w:bookmarkEnd w:id="15"/>
+    </w:p>
+    <w:p/>
+    <w:p>
+      <w:r>
+        <w:t xml:space="preserve">Empresa donde labora: </w:t>
+      </w:r>
+      <w:bookmarkStart w:id="16" w:name="nombrefiscal"/>
+      <w:bookmarkEnd w:id="16"/>
+    </w:p>
+    <w:p>
+      <w:pPr>
+        <w:jc w:val="both"/>
+      </w:pPr>
+    </w:p>
+    <w:p>
+      <w:pPr>
+        <w:jc w:val="both"/>
+      </w:pPr>
+      <w:r>
+        <w:t xml:space="preserve">No. de IMSS: </w:t>
+      </w:r>
+      <w:bookmarkStart w:id="17" w:name="cIMSS"/>
       <w:bookmarkEnd w:id="17"/>
     </w:p>
-    <w:p/>
-    <w:p>
-      <w:r>
-        <w:t xml:space="preserve">Empresa donde labora: </w:t>
-      </w:r>
-      <w:bookmarkStart w:id="18" w:name="nombrefiscal"/>
+    <w:p>
+      <w:pPr>
+        <w:jc w:val="both"/>
+      </w:pPr>
+    </w:p>
+    <w:p>
+      <w:pPr>
+        <w:jc w:val="both"/>
+      </w:pPr>
+    </w:p>
+    <w:p>
+      <w:pPr>
+        <w:jc w:val="center"/>
+      </w:pPr>
+      <w:r>
+        <w:t>OBLIGANDOME A CUMPLIR CON LAS DISPOSICIONES DE LOS ESTATUTOS DEL SINDICATO Y LOS ACUERDOS LEGALES QUE EMANEN DE LAS ASAMBLEAS. SOLICITANDO MI INGRESO A ESA ORGANIZACIÓN MEDIANTE EL PRESENTE ESCRITO</w:t>
+      </w:r>
+    </w:p>
+    <w:p>
+      <w:pPr>
+        <w:jc w:val="center"/>
+      </w:pPr>
+    </w:p>
+    <w:p>
+      <w:pPr>
+        <w:jc w:val="center"/>
+      </w:pPr>
+    </w:p>
+    <w:p>
+      <w:pPr>
+        <w:jc w:val="center"/>
+      </w:pPr>
+    </w:p>
+    <w:p>
+      <w:pPr>
+        <w:jc w:val="center"/>
+      </w:pPr>
+    </w:p>
+    <w:p>
+      <w:pPr>
+        <w:jc w:val="center"/>
+      </w:pPr>
+      <w:r>
+        <w:t>_____________________________</w:t>
+      </w:r>
+    </w:p>
+    <w:p>
+      <w:pPr>
+        <w:jc w:val="center"/>
+      </w:pPr>
+      <w:bookmarkStart w:id="18" w:name="cNombreLargo2"/>
       <w:bookmarkEnd w:id="18"/>
-    </w:p>
-    <w:p>
-      <w:pPr>
-        <w:jc w:val="both"/>
-      </w:pPr>
-    </w:p>
-    <w:p>
-      <w:pPr>
-        <w:jc w:val="both"/>
-      </w:pPr>
-      <w:r>
-        <w:t xml:space="preserve">No. de IMSS: </w:t>
-      </w:r>
-      <w:bookmarkStart w:id="19" w:name="cIMSS"/>
-      <w:bookmarkEnd w:id="19"/>
-    </w:p>
-    <w:p>
-      <w:pPr>
-        <w:jc w:val="both"/>
-      </w:pPr>
-    </w:p>
-    <w:p>
-      <w:pPr>
-        <w:jc w:val="both"/>
-      </w:pPr>
-    </w:p>
-    <w:p>
-      <w:pPr>
-        <w:jc w:val="center"/>
-      </w:pPr>
-      <w:r>
-        <w:t>OBLIGANDOME A CUMPLIR CON LAS DISPOSICIONES DE LOS ESTATUTOS DEL SINDICATO Y LOS ACUERDOS LEGALES QUE EMANEN DE LAS ASAMBLEAS. SOLICITANDO MI INGRESO A ESA ORGANIZACIÓN MEDIANTE EL PRESENTE ESCRITO</w:t>
-      </w:r>
-    </w:p>
-    <w:p>
-      <w:pPr>
-        <w:jc w:val="center"/>
-      </w:pPr>
-    </w:p>
-    <w:p>
-      <w:pPr>
-        <w:jc w:val="center"/>
-      </w:pPr>
-    </w:p>
-    <w:p>
-      <w:pPr>
-        <w:jc w:val="center"/>
-      </w:pPr>
-    </w:p>
-    <w:p>
-      <w:pPr>
-        <w:jc w:val="center"/>
-      </w:pPr>
-    </w:p>
-    <w:p>
-      <w:pPr>
-        <w:jc w:val="center"/>
-      </w:pPr>
-      <w:r>
-        <w:t>_____________________________</w:t>
-      </w:r>
-    </w:p>
-    <w:p>
-      <w:pPr>
-        <w:jc w:val="center"/>
-      </w:pPr>
-      <w:bookmarkStart w:id="20" w:name="cNombreLargo2"/>
-      <w:bookmarkEnd w:id="20"/>
     </w:p>
     <w:sectPr>
       <w:headerReference w:type="default" r:id="rId6"/>

</xml_diff>